<commit_message>
Added Risk Management to doc and added to DRD
</commit_message>
<xml_diff>
--- a/Documentation/Documents/CrowSoft Disaster Recovery Document.docx
+++ b/Documentation/Documents/CrowSoft Disaster Recovery Document.docx
@@ -269,7 +269,7 @@
     <w:p/>
     <w:p>
       <w:pPr>
-        <w:pStyle w:val="Heading2"/>
+        <w:pStyle w:val="Heading1"/>
       </w:pPr>
       <w:r>
         <w:lastRenderedPageBreak/>
@@ -291,7 +291,7 @@
     </w:p>
     <w:p>
       <w:pPr>
-        <w:pStyle w:val="Heading2"/>
+        <w:pStyle w:val="Heading1"/>
       </w:pPr>
       <w:r>
         <w:t xml:space="preserve">Personnel </w:t>
@@ -309,6 +309,12 @@
           <w:b/>
         </w:rPr>
         <w:t>Stake Holders</w:t>
+      </w:r>
+      <w:r>
+        <w:rPr>
+          <w:b/>
+        </w:rPr>
+        <w:t xml:space="preserve"> &amp; Responsibilities during a Disaster Recovery</w:t>
       </w:r>
     </w:p>
     <w:tbl>
@@ -1291,13 +1297,7 @@
               <w:rPr>
                 <w:i/>
               </w:rPr>
-              <w:t xml:space="preserve">restore </w:t>
-            </w:r>
-            <w:r>
-              <w:rPr>
-                <w:i/>
-              </w:rPr>
-              <w:t>Documentation</w:t>
+              <w:t>restore Documentation</w:t>
             </w:r>
           </w:p>
         </w:tc>
@@ -1454,8 +1454,6 @@
             </w:r>
           </w:p>
         </w:tc>
-        <w:bookmarkStart w:id="0" w:name="_GoBack"/>
-        <w:bookmarkEnd w:id="0"/>
       </w:tr>
       <w:tr>
         <w:tc>
@@ -1726,13 +1724,16 @@
     <w:p/>
     <w:p>
       <w:pPr>
+        <w:pStyle w:val="Heading1"/>
+      </w:pPr>
+      <w:r>
+        <w:t>This DR Policy</w:t>
+      </w:r>
+    </w:p>
+    <w:p>
+      <w:pPr>
         <w:pStyle w:val="Heading2"/>
       </w:pPr>
-      <w:r>
-        <w:t>This DR Policy</w:t>
-      </w:r>
-    </w:p>
-    <w:p>
       <w:r>
         <w:t>The major goals of this policy are as follows:</w:t>
       </w:r>
@@ -1741,7 +1742,7 @@
       <w:pPr>
         <w:numPr>
           <w:ilvl w:val="1"/>
-          <w:numId w:val="1"/>
+          <w:numId w:val="11"/>
         </w:numPr>
         <w:spacing w:after="160" w:line="259" w:lineRule="auto"/>
       </w:pPr>
@@ -1753,7 +1754,7 @@
       <w:pPr>
         <w:numPr>
           <w:ilvl w:val="1"/>
-          <w:numId w:val="1"/>
+          <w:numId w:val="11"/>
         </w:numPr>
         <w:spacing w:after="160" w:line="259" w:lineRule="auto"/>
       </w:pPr>
@@ -1765,7 +1766,7 @@
       <w:pPr>
         <w:numPr>
           <w:ilvl w:val="1"/>
-          <w:numId w:val="1"/>
+          <w:numId w:val="11"/>
         </w:numPr>
         <w:spacing w:after="160" w:line="259" w:lineRule="auto"/>
       </w:pPr>
@@ -1777,7 +1778,7 @@
       <w:pPr>
         <w:numPr>
           <w:ilvl w:val="1"/>
-          <w:numId w:val="1"/>
+          <w:numId w:val="11"/>
         </w:numPr>
         <w:spacing w:after="160" w:line="259" w:lineRule="auto"/>
       </w:pPr>
@@ -1789,7 +1790,7 @@
       <w:pPr>
         <w:numPr>
           <w:ilvl w:val="1"/>
-          <w:numId w:val="1"/>
+          <w:numId w:val="11"/>
         </w:numPr>
         <w:spacing w:after="160" w:line="259" w:lineRule="auto"/>
       </w:pPr>
@@ -1801,7 +1802,7 @@
       <w:pPr>
         <w:numPr>
           <w:ilvl w:val="1"/>
-          <w:numId w:val="1"/>
+          <w:numId w:val="11"/>
         </w:numPr>
         <w:spacing w:after="160" w:line="259" w:lineRule="auto"/>
       </w:pPr>
@@ -1813,7 +1814,7 @@
       <w:pPr>
         <w:numPr>
           <w:ilvl w:val="1"/>
-          <w:numId w:val="1"/>
+          <w:numId w:val="11"/>
         </w:numPr>
         <w:spacing w:after="160" w:line="259" w:lineRule="auto"/>
       </w:pPr>
@@ -2033,6 +2034,7 @@
         <w:spacing w:after="160" w:line="259" w:lineRule="auto"/>
       </w:pPr>
       <w:r>
+        <w:lastRenderedPageBreak/>
         <w:t>Contact all other necessary personnel–both user and data processing–required for success of the recovery policy</w:t>
       </w:r>
     </w:p>
@@ -2045,7 +2047,6 @@
         <w:spacing w:after="160" w:line="259" w:lineRule="auto"/>
       </w:pPr>
       <w:r>
-        <w:lastRenderedPageBreak/>
         <w:t>Contact vendors–both hardware and software–related to the disasters affected equipment</w:t>
       </w:r>
     </w:p>
@@ -2154,17 +2155,136 @@
     </w:p>
     <w:p>
       <w:pPr>
-        <w:rPr>
-          <w:color w:val="FF0000"/>
-        </w:rPr>
-      </w:pPr>
-    </w:p>
-    <w:p>
-      <w:pPr>
-        <w:pStyle w:val="Heading2"/>
-      </w:pPr>
-      <w:r>
-        <w:t xml:space="preserve">1) Backups </w:t>
+        <w:pStyle w:val="Heading1"/>
+      </w:pPr>
+      <w:r>
+        <w:t xml:space="preserve">Backups </w:t>
+      </w:r>
+    </w:p>
+    <w:p>
+      <w:pPr>
+        <w:pStyle w:val="ListParagraph"/>
+        <w:numPr>
+          <w:ilvl w:val="0"/>
+          <w:numId w:val="10"/>
+        </w:numPr>
+        <w:rPr>
+          <w:color w:val="auto"/>
+        </w:rPr>
+      </w:pPr>
+      <w:r>
+        <w:rPr>
+          <w:color w:val="auto"/>
+        </w:rPr>
+        <w:t>Server Snapshots</w:t>
+      </w:r>
+      <w:r>
+        <w:rPr>
+          <w:color w:val="auto"/>
+        </w:rPr>
+        <w:t xml:space="preserve"> – can be restored via recent snapshots</w:t>
+      </w:r>
+    </w:p>
+    <w:p>
+      <w:pPr>
+        <w:pStyle w:val="ListParagraph"/>
+        <w:numPr>
+          <w:ilvl w:val="0"/>
+          <w:numId w:val="10"/>
+        </w:numPr>
+        <w:rPr>
+          <w:color w:val="auto"/>
+        </w:rPr>
+      </w:pPr>
+      <w:r>
+        <w:rPr>
+          <w:color w:val="auto"/>
+        </w:rPr>
+        <w:t>Code Backups</w:t>
+      </w:r>
+      <w:r>
+        <w:rPr>
+          <w:color w:val="auto"/>
+        </w:rPr>
+        <w:t xml:space="preserve"> – Back up on Git repository</w:t>
+      </w:r>
+    </w:p>
+    <w:p>
+      <w:pPr>
+        <w:pStyle w:val="ListParagraph"/>
+        <w:numPr>
+          <w:ilvl w:val="0"/>
+          <w:numId w:val="10"/>
+        </w:numPr>
+        <w:rPr>
+          <w:color w:val="auto"/>
+        </w:rPr>
+      </w:pPr>
+      <w:r>
+        <w:rPr>
+          <w:color w:val="auto"/>
+        </w:rPr>
+        <w:t>Jenkins Pipelines Backups</w:t>
+      </w:r>
+      <w:r>
+        <w:rPr>
+          <w:color w:val="auto"/>
+        </w:rPr>
+        <w:t xml:space="preserve"> – Scheduled backups </w:t>
+      </w:r>
+      <w:r>
+        <w:rPr>
+          <w:color w:val="auto"/>
+        </w:rPr>
+        <w:t>stored on server</w:t>
+      </w:r>
+    </w:p>
+    <w:p>
+      <w:pPr>
+        <w:pStyle w:val="ListParagraph"/>
+        <w:numPr>
+          <w:ilvl w:val="0"/>
+          <w:numId w:val="10"/>
+        </w:numPr>
+        <w:rPr>
+          <w:color w:val="auto"/>
+        </w:rPr>
+      </w:pPr>
+      <w:r>
+        <w:rPr>
+          <w:color w:val="auto"/>
+        </w:rPr>
+        <w:t>Database backups</w:t>
+      </w:r>
+      <w:r>
+        <w:rPr>
+          <w:color w:val="auto"/>
+        </w:rPr>
+        <w:t xml:space="preserve"> – Adhoc backups saved locally</w:t>
+      </w:r>
+    </w:p>
+    <w:p>
+      <w:pPr>
+        <w:pStyle w:val="ListParagraph"/>
+        <w:numPr>
+          <w:ilvl w:val="0"/>
+          <w:numId w:val="10"/>
+        </w:numPr>
+        <w:rPr>
+          <w:color w:val="auto"/>
+        </w:rPr>
+      </w:pPr>
+      <w:r>
+        <w:rPr>
+          <w:color w:val="auto"/>
+        </w:rPr>
+        <w:t xml:space="preserve">Documentation Backups </w:t>
+      </w:r>
+      <w:r>
+        <w:rPr>
+          <w:color w:val="auto"/>
+        </w:rPr>
+        <w:t>– Adhoc backup saved to shared one drive</w:t>
       </w:r>
     </w:p>
     <w:p>
@@ -2174,17 +2294,42 @@
           <w:color w:val="auto"/>
         </w:rPr>
       </w:pPr>
-      <w:r>
+    </w:p>
+    <w:p>
+      <w:pPr>
         <w:rPr>
           <w:color w:val="auto"/>
         </w:rPr>
-        <w:t>Server Snapshots</w:t>
-      </w:r>
+      </w:pPr>
       <w:r>
         <w:rPr>
           <w:color w:val="auto"/>
         </w:rPr>
-        <w:t xml:space="preserve"> – can be restored via recent snapshots</w:t>
+        <w:t>B</w:t>
+      </w:r>
+      <w:r>
+        <w:rPr>
+          <w:color w:val="auto"/>
+        </w:rPr>
+        <w:t xml:space="preserve">ackups </w:t>
+      </w:r>
+      <w:r>
+        <w:rPr>
+          <w:color w:val="auto"/>
+        </w:rPr>
+        <w:t xml:space="preserve">should be </w:t>
+      </w:r>
+      <w:r>
+        <w:rPr>
+          <w:color w:val="auto"/>
+        </w:rPr>
+        <w:t xml:space="preserve">accessible in a timely manner in order to restore them to your recovery servers. The best solution is to store your data backups in multiple offsite locations. </w:t>
+      </w:r>
+      <w:r>
+        <w:rPr>
+          <w:color w:val="auto"/>
+        </w:rPr>
+        <w:t>Another solution is to store backups or data on a cloud platform that guarantees the five 9’s, 99.999% availability.</w:t>
       </w:r>
     </w:p>
     <w:p>
@@ -2194,17 +2339,72 @@
           <w:color w:val="auto"/>
         </w:rPr>
       </w:pPr>
-      <w:r>
+    </w:p>
+    <w:p>
+      <w:pPr>
+        <w:rPr>
+          <w:rStyle w:val="Heading1Char"/>
+        </w:rPr>
+      </w:pPr>
+      <w:r>
+        <w:rPr>
+          <w:rStyle w:val="Heading1Char"/>
+        </w:rPr>
+        <w:t>Restore Procedures</w:t>
+      </w:r>
+      <w:r>
+        <w:rPr>
+          <w:rStyle w:val="Heading1Char"/>
+        </w:rPr>
+        <w:t xml:space="preserve"> </w:t>
+      </w:r>
+    </w:p>
+    <w:p>
+      <w:pPr>
+        <w:pStyle w:val="ListParagraph"/>
+        <w:numPr>
+          <w:ilvl w:val="0"/>
+          <w:numId w:val="8"/>
+        </w:numPr>
         <w:rPr>
           <w:color w:val="auto"/>
         </w:rPr>
-        <w:t>Code Backups</w:t>
-      </w:r>
+      </w:pPr>
       <w:r>
         <w:rPr>
           <w:color w:val="auto"/>
         </w:rPr>
-        <w:t xml:space="preserve"> – Back up on Git repository</w:t>
+        <w:t>Manual Restore from backups if we lose a server or source code</w:t>
+      </w:r>
+    </w:p>
+    <w:p>
+      <w:pPr>
+        <w:pStyle w:val="ListParagraph"/>
+        <w:numPr>
+          <w:ilvl w:val="0"/>
+          <w:numId w:val="8"/>
+        </w:numPr>
+        <w:rPr>
+          <w:color w:val="auto"/>
+        </w:rPr>
+      </w:pPr>
+      <w:r>
+        <w:rPr>
+          <w:color w:val="auto"/>
+        </w:rPr>
+        <w:t>R</w:t>
+      </w:r>
+      <w:r>
+        <w:rPr>
+          <w:color w:val="auto"/>
+        </w:rPr>
+        <w:t xml:space="preserve">ebuild </w:t>
+      </w:r>
+      <w:r>
+        <w:rPr>
+          <w:color w:val="auto"/>
+        </w:rPr>
+        <w:t>from scratch - Refer to Flipping book Binder link below for all set up     procedures</w:t>
       </w:r>
     </w:p>
     <w:p>
@@ -2214,164 +2414,28 @@
           <w:color w:val="auto"/>
         </w:rPr>
       </w:pPr>
-      <w:r>
-        <w:rPr>
-          <w:color w:val="auto"/>
-        </w:rPr>
-        <w:t>Jenkins Pipelines Backups</w:t>
-      </w:r>
-      <w:r>
-        <w:rPr>
-          <w:color w:val="auto"/>
-        </w:rPr>
-        <w:t xml:space="preserve"> – Scheduled backups taking</w:t>
-      </w:r>
-    </w:p>
-    <w:p>
-      <w:pPr>
-        <w:ind w:firstLine="720"/>
-        <w:rPr>
-          <w:color w:val="auto"/>
-        </w:rPr>
-      </w:pPr>
-      <w:r>
-        <w:rPr>
-          <w:color w:val="auto"/>
-        </w:rPr>
-        <w:t>Database backups</w:t>
-      </w:r>
-      <w:r>
-        <w:rPr>
-          <w:color w:val="auto"/>
-        </w:rPr>
-        <w:t xml:space="preserve"> – Adhoc backups saved locally</w:t>
-      </w:r>
-    </w:p>
-    <w:p>
-      <w:pPr>
-        <w:ind w:firstLine="720"/>
-        <w:rPr>
-          <w:color w:val="auto"/>
-        </w:rPr>
-      </w:pPr>
-      <w:r>
-        <w:rPr>
-          <w:color w:val="auto"/>
-        </w:rPr>
-        <w:t xml:space="preserve">Documentation Backups </w:t>
-      </w:r>
-      <w:r>
-        <w:rPr>
-          <w:color w:val="auto"/>
-        </w:rPr>
-        <w:t>– Adhoc backup saved to shared one drive</w:t>
-      </w:r>
-    </w:p>
-    <w:p>
-      <w:pPr>
-        <w:ind w:firstLine="720"/>
-        <w:rPr>
-          <w:color w:val="auto"/>
-        </w:rPr>
-      </w:pPr>
-    </w:p>
-    <w:p>
-      <w:pPr>
-        <w:rPr>
-          <w:color w:val="auto"/>
-        </w:rPr>
-      </w:pPr>
-      <w:r>
-        <w:rPr>
-          <w:rStyle w:val="Heading2Char"/>
-        </w:rPr>
-        <w:t>2) Restore Procedures</w:t>
-      </w:r>
-      <w:r>
-        <w:rPr>
-          <w:color w:val="auto"/>
-        </w:rPr>
-        <w:t xml:space="preserve"> </w:t>
-      </w:r>
-    </w:p>
-    <w:p>
-      <w:pPr>
-        <w:rPr>
-          <w:color w:val="auto"/>
-        </w:rPr>
-      </w:pPr>
-      <w:r>
-        <w:rPr>
-          <w:color w:val="auto"/>
-        </w:rPr>
-        <w:tab/>
-        <w:t>a. Manual Restore from backups if we lose a server or source code</w:t>
-      </w:r>
-    </w:p>
-    <w:p>
-      <w:pPr>
-        <w:ind w:firstLine="720"/>
-        <w:rPr>
-          <w:color w:val="auto"/>
-        </w:rPr>
-      </w:pPr>
-      <w:r>
-        <w:rPr>
-          <w:color w:val="auto"/>
-        </w:rPr>
-        <w:t xml:space="preserve">b. </w:t>
-      </w:r>
-      <w:r>
-        <w:rPr>
-          <w:color w:val="auto"/>
-        </w:rPr>
-        <w:t>R</w:t>
-      </w:r>
-      <w:r>
-        <w:rPr>
-          <w:color w:val="auto"/>
-        </w:rPr>
-        <w:t xml:space="preserve">ebuild </w:t>
-      </w:r>
-      <w:r>
-        <w:rPr>
-          <w:color w:val="auto"/>
-        </w:rPr>
-        <w:t xml:space="preserve">from scratch - </w:t>
-      </w:r>
-      <w:r>
-        <w:rPr>
-          <w:color w:val="auto"/>
-        </w:rPr>
-        <w:t xml:space="preserve">Refer to Flipping book Binder link below for all set up </w:t>
-      </w:r>
-      <w:r>
-        <w:rPr>
-          <w:color w:val="auto"/>
-        </w:rPr>
-        <w:t xml:space="preserve">    </w:t>
-      </w:r>
-      <w:r>
-        <w:rPr>
-          <w:color w:val="auto"/>
-        </w:rPr>
-        <w:t>procedures</w:t>
-      </w:r>
-    </w:p>
-    <w:p>
-      <w:pPr>
-        <w:ind w:firstLine="720"/>
-        <w:rPr>
-          <w:color w:val="auto"/>
-        </w:rPr>
-      </w:pPr>
-    </w:p>
-    <w:p>
-      <w:pPr>
-        <w:spacing w:line="240" w:lineRule="auto"/>
-      </w:pPr>
-    </w:p>
-    <w:p>
+    </w:p>
+    <w:p>
+      <w:pPr>
+        <w:pStyle w:val="Heading1"/>
+      </w:pPr>
+      <w:r>
+        <w:t xml:space="preserve">Supporting </w:t>
+      </w:r>
+      <w:proofErr w:type="spellStart"/>
+      <w:r>
+        <w:t>Documemtation</w:t>
+      </w:r>
+      <w:proofErr w:type="spellEnd"/>
+    </w:p>
+    <w:p>
+      <w:pPr>
+        <w:pStyle w:val="ListParagraph"/>
+        <w:numPr>
+          <w:ilvl w:val="0"/>
+          <w:numId w:val="12"/>
+        </w:numPr>
+      </w:pPr>
       <w:r>
         <w:t xml:space="preserve">Flipping book Binder: </w:t>
       </w:r>
@@ -2385,6 +2449,13 @@
       </w:hyperlink>
     </w:p>
     <w:p>
+      <w:pPr>
+        <w:pStyle w:val="ListParagraph"/>
+        <w:numPr>
+          <w:ilvl w:val="0"/>
+          <w:numId w:val="12"/>
+        </w:numPr>
+      </w:pPr>
       <w:r>
         <w:t xml:space="preserve">OneDrive videos: </w:t>
       </w:r>
@@ -2398,6 +2469,13 @@
       </w:hyperlink>
     </w:p>
     <w:p>
+      <w:pPr>
+        <w:pStyle w:val="ListParagraph"/>
+        <w:numPr>
+          <w:ilvl w:val="0"/>
+          <w:numId w:val="12"/>
+        </w:numPr>
+      </w:pPr>
       <w:r>
         <w:t xml:space="preserve">Videos: </w:t>
       </w:r>
@@ -2410,9 +2488,427 @@
         </w:r>
       </w:hyperlink>
     </w:p>
+    <w:p>
+      <w:pPr>
+        <w:pStyle w:val="Heading1"/>
+      </w:pPr>
+      <w:r>
+        <w:lastRenderedPageBreak/>
+        <w:t>Risk Management</w:t>
+      </w:r>
+    </w:p>
+    <w:p>
+      <w:r>
+        <w:t xml:space="preserve">Risk management involves the identification of risks and their causes; </w:t>
+      </w:r>
+    </w:p>
     <w:p/>
-    <w:p/>
-    <w:p/>
+    <w:p>
+      <w:pPr>
+        <w:rPr>
+          <w:lang w:eastAsia="en-US"/>
+        </w:rPr>
+      </w:pPr>
+      <w:r>
+        <w:rPr>
+          <w:lang w:eastAsia="en-US"/>
+        </w:rPr>
+        <w:t>Risk factors can be categorized as (Gupta 2008):</w:t>
+      </w:r>
+    </w:p>
+    <w:p>
+      <w:pPr>
+        <w:rPr>
+          <w:lang w:eastAsia="en-US"/>
+        </w:rPr>
+      </w:pPr>
+      <w:r>
+        <w:rPr>
+          <w:lang w:eastAsia="en-US"/>
+        </w:rPr>
+        <w:t> Technical</w:t>
+      </w:r>
+    </w:p>
+    <w:p>
+      <w:pPr>
+        <w:rPr>
+          <w:lang w:eastAsia="en-US"/>
+        </w:rPr>
+      </w:pPr>
+      <w:r>
+        <w:rPr>
+          <w:lang w:eastAsia="en-US"/>
+        </w:rPr>
+        <w:t> Environmental</w:t>
+      </w:r>
+    </w:p>
+    <w:p>
+      <w:pPr>
+        <w:rPr>
+          <w:lang w:eastAsia="en-US"/>
+        </w:rPr>
+      </w:pPr>
+      <w:r>
+        <w:rPr>
+          <w:lang w:eastAsia="en-US"/>
+        </w:rPr>
+        <w:t> Managerial</w:t>
+      </w:r>
+    </w:p>
+    <w:p>
+      <w:pPr>
+        <w:rPr>
+          <w:lang w:eastAsia="en-US"/>
+        </w:rPr>
+      </w:pPr>
+      <w:r>
+        <w:rPr>
+          <w:lang w:eastAsia="en-US"/>
+        </w:rPr>
+        <w:t> Organisational</w:t>
+      </w:r>
+    </w:p>
+    <w:p>
+      <w:pPr>
+        <w:rPr>
+          <w:lang w:eastAsia="en-US"/>
+        </w:rPr>
+      </w:pPr>
+    </w:p>
+    <w:p>
+      <w:pPr>
+        <w:rPr>
+          <w:lang w:eastAsia="en-US"/>
+        </w:rPr>
+      </w:pPr>
+      <w:r>
+        <w:rPr>
+          <w:lang w:eastAsia="en-US"/>
+        </w:rPr>
+        <w:t>Balancing disaster recovery planning with risk management will save money in the long run while offering adequate protection from the most likely disasters. Ideally, a disaster recovery plan will protect your company from every foreseeable disaster and return your company to full operations in the shortest possible amount of time. Unfortunately, this is cost prohibitive. You simply cannot afford to protect your organization against every possible disaster. Selecting which scenarios and how to protect your company against them is called risk management.</w:t>
+      </w:r>
+    </w:p>
+    <w:p>
+      <w:pPr>
+        <w:rPr>
+          <w:lang w:eastAsia="en-US"/>
+        </w:rPr>
+      </w:pPr>
+    </w:p>
+    <w:p>
+      <w:pPr>
+        <w:pStyle w:val="Heading2"/>
+        <w:rPr>
+          <w:b/>
+          <w:u w:val="single"/>
+        </w:rPr>
+      </w:pPr>
+    </w:p>
+    <w:p>
+      <w:pPr>
+        <w:pStyle w:val="Heading2"/>
+        <w:rPr>
+          <w:b/>
+          <w:u w:val="single"/>
+        </w:rPr>
+      </w:pPr>
+      <w:r>
+        <w:rPr>
+          <w:b/>
+          <w:u w:val="single"/>
+        </w:rPr>
+        <w:t>Disaster risk management approach</w:t>
+      </w:r>
+    </w:p>
+    <w:p>
+      <w:pPr>
+        <w:pStyle w:val="Heading2"/>
+      </w:pPr>
+      <w:r>
+        <w:t>Risk prevention</w:t>
+      </w:r>
+    </w:p>
+    <w:p>
+      <w:pPr>
+        <w:pStyle w:val="ListParagraph"/>
+        <w:rPr>
+          <w:lang w:eastAsia="en-US"/>
+        </w:rPr>
+      </w:pPr>
+      <w:r>
+        <w:rPr>
+          <w:lang w:eastAsia="en-US"/>
+        </w:rPr>
+        <w:t xml:space="preserve">Risk analyses to identify the hazards and how exposed the business is </w:t>
+      </w:r>
+      <w:r>
+        <w:rPr>
+          <w:lang w:eastAsia="en-US"/>
+        </w:rPr>
+        <w:t>and can reveal what can be done to prevent or minimize damage, steps can then be taken to strengthen the defences</w:t>
+      </w:r>
+    </w:p>
+    <w:p>
+      <w:pPr>
+        <w:pStyle w:val="Heading2"/>
+      </w:pPr>
+      <w:r>
+        <w:t>Addressing residual risk</w:t>
+      </w:r>
+    </w:p>
+    <w:p>
+      <w:pPr>
+        <w:pStyle w:val="ListParagraph"/>
+        <w:rPr>
+          <w:lang w:eastAsia="en-US"/>
+        </w:rPr>
+      </w:pPr>
+      <w:r>
+        <w:rPr>
+          <w:lang w:eastAsia="en-US"/>
+        </w:rPr>
+        <w:t xml:space="preserve">Even when prevention measures are put in place, every scenario </w:t>
+      </w:r>
+      <w:r>
+        <w:rPr>
+          <w:lang w:eastAsia="en-US"/>
+        </w:rPr>
+        <w:t>can’t</w:t>
+      </w:r>
+      <w:r>
+        <w:rPr>
+          <w:lang w:eastAsia="en-US"/>
+        </w:rPr>
+        <w:t xml:space="preserve"> be accounted for due to often the cost and effort to cover every scenario</w:t>
+      </w:r>
+      <w:r>
+        <w:rPr>
+          <w:lang w:eastAsia="en-US"/>
+        </w:rPr>
+        <w:t xml:space="preserve">. </w:t>
+      </w:r>
+      <w:r>
+        <w:rPr>
+          <w:lang w:eastAsia="en-US"/>
+        </w:rPr>
+        <w:t>.E</w:t>
+      </w:r>
+      <w:r>
+        <w:rPr>
+          <w:lang w:eastAsia="en-US"/>
+        </w:rPr>
+        <w:t>x</w:t>
+      </w:r>
+      <w:r>
+        <w:rPr>
+          <w:lang w:eastAsia="en-US"/>
+        </w:rPr>
+        <w:t xml:space="preserve">-ante financing such as  </w:t>
+      </w:r>
+      <w:r>
+        <w:rPr>
+          <w:lang w:eastAsia="en-US"/>
+        </w:rPr>
+        <w:t>s</w:t>
+      </w:r>
+      <w:r>
+        <w:rPr>
+          <w:lang w:eastAsia="en-US"/>
+        </w:rPr>
+        <w:t xml:space="preserve">pecific insurance policies to certain disasters, which may be too costly to attempt to prevent </w:t>
+      </w:r>
+      <w:r>
+        <w:rPr>
+          <w:lang w:eastAsia="en-US"/>
+        </w:rPr>
+        <w:t>,</w:t>
+      </w:r>
+      <w:r>
+        <w:rPr>
+          <w:lang w:eastAsia="en-US"/>
+        </w:rPr>
+        <w:t>can be obtained to help finance such a recovery plan</w:t>
+      </w:r>
+      <w:r>
+        <w:rPr>
+          <w:lang w:eastAsia="en-US"/>
+        </w:rPr>
+        <w:t xml:space="preserve"> </w:t>
+      </w:r>
+      <w:r>
+        <w:rPr>
+          <w:lang w:eastAsia="en-US"/>
+        </w:rPr>
+        <w:t>.</w:t>
+      </w:r>
+      <w:r>
+        <w:rPr>
+          <w:lang w:eastAsia="en-US"/>
+        </w:rPr>
+        <w:t>Ex-post financing will severely affect the business as all costs will have to be met by the company</w:t>
+      </w:r>
+    </w:p>
+    <w:p>
+      <w:pPr>
+        <w:pStyle w:val="Heading2"/>
+      </w:pPr>
+      <w:r>
+        <w:t>Preparing</w:t>
+      </w:r>
+    </w:p>
+    <w:p>
+      <w:pPr>
+        <w:pStyle w:val="ListParagraph"/>
+        <w:rPr>
+          <w:lang w:eastAsia="en-US"/>
+        </w:rPr>
+      </w:pPr>
+      <w:r>
+        <w:rPr>
+          <w:lang w:eastAsia="en-US"/>
+        </w:rPr>
+        <w:t xml:space="preserve">Prepare for a disaster by ensuring a disaster recovery plan is put in place, this plan if well thought out and tested will ensure a </w:t>
+      </w:r>
+      <w:r>
+        <w:rPr>
+          <w:lang w:eastAsia="en-US"/>
+        </w:rPr>
+        <w:t>speedy</w:t>
+      </w:r>
+      <w:r>
+        <w:rPr>
+          <w:lang w:eastAsia="en-US"/>
+        </w:rPr>
+        <w:t xml:space="preserve"> and </w:t>
+      </w:r>
+      <w:r>
+        <w:rPr>
+          <w:lang w:eastAsia="en-US"/>
+        </w:rPr>
+        <w:t>cost-efficient</w:t>
+      </w:r>
+      <w:r>
+        <w:rPr>
+          <w:lang w:eastAsia="en-US"/>
+        </w:rPr>
+        <w:t xml:space="preserve"> recovery.</w:t>
+      </w:r>
+    </w:p>
+    <w:p>
+      <w:pPr>
+        <w:pStyle w:val="Heading2"/>
+      </w:pPr>
+      <w:r>
+        <w:t>Responding</w:t>
+      </w:r>
+    </w:p>
+    <w:p>
+      <w:pPr>
+        <w:pStyle w:val="ListParagraph"/>
+        <w:rPr>
+          <w:lang w:eastAsia="en-US"/>
+        </w:rPr>
+      </w:pPr>
+      <w:r>
+        <w:rPr>
+          <w:lang w:eastAsia="en-US"/>
+        </w:rPr>
+        <w:t xml:space="preserve">Following a </w:t>
+      </w:r>
+      <w:r>
+        <w:rPr>
+          <w:lang w:eastAsia="en-US"/>
+        </w:rPr>
+        <w:t>disaster,</w:t>
+      </w:r>
+      <w:r>
+        <w:rPr>
+          <w:lang w:eastAsia="en-US"/>
+        </w:rPr>
+        <w:t xml:space="preserve"> a quick response will ensure further damage to the business and lower the cost of recovery. The DRD will come into play here again with everyone knowing their roles and the </w:t>
+      </w:r>
+      <w:r>
+        <w:rPr>
+          <w:lang w:eastAsia="en-US"/>
+        </w:rPr>
+        <w:t>Ex-ante financing</w:t>
+      </w:r>
+      <w:r>
+        <w:rPr>
+          <w:lang w:eastAsia="en-US"/>
+        </w:rPr>
+        <w:t xml:space="preserve"> that was put in place will aid and make the recovery</w:t>
+      </w:r>
+      <w:r>
+        <w:rPr>
+          <w:lang w:eastAsia="en-US"/>
+        </w:rPr>
+        <w:t xml:space="preserve"> more successful.</w:t>
+      </w:r>
+    </w:p>
+    <w:p>
+      <w:pPr>
+        <w:pStyle w:val="Heading2"/>
+      </w:pPr>
+      <w:r>
+        <w:t>Recovery</w:t>
+      </w:r>
+    </w:p>
+    <w:p>
+      <w:pPr>
+        <w:pStyle w:val="ListParagraph"/>
+        <w:rPr>
+          <w:lang w:eastAsia="en-US"/>
+        </w:rPr>
+      </w:pPr>
+      <w:r>
+        <w:rPr>
+          <w:lang w:eastAsia="en-US"/>
+        </w:rPr>
+        <w:t xml:space="preserve">The recovery process can now begin with the help of </w:t>
+      </w:r>
+      <w:r>
+        <w:rPr>
+          <w:lang w:eastAsia="en-US"/>
+        </w:rPr>
+        <w:t>the ex-ante</w:t>
+      </w:r>
+      <w:r>
+        <w:rPr>
+          <w:lang w:eastAsia="en-US"/>
+        </w:rPr>
+        <w:t xml:space="preserve"> financing to aid the recovery and lessons learnt from the disaster can be used as opportunities to improve the rebuilding of the </w:t>
+      </w:r>
+      <w:r>
+        <w:rPr>
+          <w:lang w:eastAsia="en-US"/>
+        </w:rPr>
+        <w:t>business. These</w:t>
+      </w:r>
+      <w:r>
+        <w:rPr>
+          <w:lang w:eastAsia="en-US"/>
+        </w:rPr>
+        <w:t xml:space="preserve"> will help in preventing the same disaster from occurring again. </w:t>
+      </w:r>
+    </w:p>
+    <w:p>
+      <w:pPr>
+        <w:pStyle w:val="ListParagraph"/>
+        <w:rPr>
+          <w:lang w:eastAsia="en-US"/>
+        </w:rPr>
+      </w:pPr>
+    </w:p>
+    <w:p>
+      <w:pPr>
+        <w:rPr>
+          <w:lang w:eastAsia="en-US"/>
+        </w:rPr>
+      </w:pPr>
+      <w:bookmarkStart w:id="0" w:name="_GoBack"/>
+      <w:bookmarkEnd w:id="0"/>
+    </w:p>
     <w:sectPr>
       <w:pgSz w:w="11906" w:h="16838"/>
       <w:pgMar w:top="1440" w:right="1440" w:bottom="1440" w:left="1440" w:header="708" w:footer="708" w:gutter="0"/>
@@ -2426,6 +2922,431 @@
 <file path=word/numbering.xml><?xml version="1.0" encoding="utf-8"?>
 <w:numbering xmlns:wpc="http://schemas.microsoft.com/office/word/2010/wordprocessingCanvas" xmlns:cx="http://schemas.microsoft.com/office/drawing/2014/chartex" xmlns:cx1="http://schemas.microsoft.com/office/drawing/2015/9/8/chartex" xmlns:cx2="http://schemas.microsoft.com/office/drawing/2015/10/21/chartex" xmlns:cx3="http://schemas.microsoft.com/office/drawing/2016/5/9/chartex" xmlns:cx4="http://schemas.microsoft.com/office/drawing/2016/5/10/chartex" xmlns:cx5="http://schemas.microsoft.com/office/drawing/2016/5/11/chartex" xmlns:cx6="http://schemas.microsoft.com/office/drawing/2016/5/12/chartex" xmlns:cx7="http://schemas.microsoft.com/office/drawing/2016/5/13/chartex" xmlns:cx8="http://schemas.microsoft.com/office/drawing/2016/5/14/chartex" xmlns:mc="http://schemas.openxmlformats.org/markup-compatibility/2006" xmlns:aink="http://schemas.microsoft.com/office/drawing/2016/ink" xmlns:am3d="http://schemas.microsoft.com/office/drawing/2017/model3d" xmlns:o="urn:schemas-microsoft-com:office:office" xmlns:r="http://schemas.openxmlformats.org/officeDocument/2006/relationships" xmlns:m="http://schemas.openxmlformats.org/officeDocument/2006/math" xmlns:v="urn:schemas-microsoft-com:vml" xmlns:wp14="http://schemas.microsoft.com/office/word/2010/wordprocessingDrawing" xmlns:wp="http://schemas.openxmlformats.org/drawingml/2006/wordprocessingDrawing" xmlns:w10="urn:schemas-microsoft-com:office:word" xmlns:w="http://schemas.openxmlformats.org/wordprocessingml/2006/main" xmlns:w14="http://schemas.microsoft.com/office/word/2010/wordml" xmlns:w15="http://schemas.microsoft.com/office/word/2012/wordml" xmlns:w16cid="http://schemas.microsoft.com/office/word/2016/wordml/cid" xmlns:w16se="http://schemas.microsoft.com/office/word/2015/wordml/symex" xmlns:wpg="http://schemas.microsoft.com/office/word/2010/wordprocessingGroup" xmlns:wpi="http://schemas.microsoft.com/office/word/2010/wordprocessingInk" xmlns:wne="http://schemas.microsoft.com/office/word/2006/wordml" xmlns:wps="http://schemas.microsoft.com/office/word/2010/wordprocessingShape" mc:Ignorable="w14 w15 w16se w16cid wp14">
   <w:abstractNum w:abstractNumId="0" w15:restartNumberingAfterBreak="0">
+    <w:nsid w:val="00BB4784"/>
+    <w:multiLevelType w:val="hybridMultilevel"/>
+    <w:tmpl w:val="876240D0"/>
+    <w:lvl w:ilvl="0" w:tplc="08090001">
+      <w:start w:val="1"/>
+      <w:numFmt w:val="bullet"/>
+      <w:lvlText w:val=""/>
+      <w:lvlJc w:val="left"/>
+      <w:pPr>
+        <w:ind w:left="720" w:hanging="360"/>
+      </w:pPr>
+      <w:rPr>
+        <w:rFonts w:ascii="Symbol" w:hAnsi="Symbol" w:hint="default"/>
+      </w:rPr>
+    </w:lvl>
+    <w:lvl w:ilvl="1" w:tplc="08090003" w:tentative="1">
+      <w:start w:val="1"/>
+      <w:numFmt w:val="bullet"/>
+      <w:lvlText w:val="o"/>
+      <w:lvlJc w:val="left"/>
+      <w:pPr>
+        <w:ind w:left="1440" w:hanging="360"/>
+      </w:pPr>
+      <w:rPr>
+        <w:rFonts w:ascii="Courier New" w:hAnsi="Courier New" w:cs="Courier New" w:hint="default"/>
+      </w:rPr>
+    </w:lvl>
+    <w:lvl w:ilvl="2" w:tplc="08090005" w:tentative="1">
+      <w:start w:val="1"/>
+      <w:numFmt w:val="bullet"/>
+      <w:lvlText w:val=""/>
+      <w:lvlJc w:val="left"/>
+      <w:pPr>
+        <w:ind w:left="2160" w:hanging="360"/>
+      </w:pPr>
+      <w:rPr>
+        <w:rFonts w:ascii="Wingdings" w:hAnsi="Wingdings" w:hint="default"/>
+      </w:rPr>
+    </w:lvl>
+    <w:lvl w:ilvl="3" w:tplc="08090001" w:tentative="1">
+      <w:start w:val="1"/>
+      <w:numFmt w:val="bullet"/>
+      <w:lvlText w:val=""/>
+      <w:lvlJc w:val="left"/>
+      <w:pPr>
+        <w:ind w:left="2880" w:hanging="360"/>
+      </w:pPr>
+      <w:rPr>
+        <w:rFonts w:ascii="Symbol" w:hAnsi="Symbol" w:hint="default"/>
+      </w:rPr>
+    </w:lvl>
+    <w:lvl w:ilvl="4" w:tplc="08090003" w:tentative="1">
+      <w:start w:val="1"/>
+      <w:numFmt w:val="bullet"/>
+      <w:lvlText w:val="o"/>
+      <w:lvlJc w:val="left"/>
+      <w:pPr>
+        <w:ind w:left="3600" w:hanging="360"/>
+      </w:pPr>
+      <w:rPr>
+        <w:rFonts w:ascii="Courier New" w:hAnsi="Courier New" w:cs="Courier New" w:hint="default"/>
+      </w:rPr>
+    </w:lvl>
+    <w:lvl w:ilvl="5" w:tplc="08090005" w:tentative="1">
+      <w:start w:val="1"/>
+      <w:numFmt w:val="bullet"/>
+      <w:lvlText w:val=""/>
+      <w:lvlJc w:val="left"/>
+      <w:pPr>
+        <w:ind w:left="4320" w:hanging="360"/>
+      </w:pPr>
+      <w:rPr>
+        <w:rFonts w:ascii="Wingdings" w:hAnsi="Wingdings" w:hint="default"/>
+      </w:rPr>
+    </w:lvl>
+    <w:lvl w:ilvl="6" w:tplc="08090001" w:tentative="1">
+      <w:start w:val="1"/>
+      <w:numFmt w:val="bullet"/>
+      <w:lvlText w:val=""/>
+      <w:lvlJc w:val="left"/>
+      <w:pPr>
+        <w:ind w:left="5040" w:hanging="360"/>
+      </w:pPr>
+      <w:rPr>
+        <w:rFonts w:ascii="Symbol" w:hAnsi="Symbol" w:hint="default"/>
+      </w:rPr>
+    </w:lvl>
+    <w:lvl w:ilvl="7" w:tplc="08090003" w:tentative="1">
+      <w:start w:val="1"/>
+      <w:numFmt w:val="bullet"/>
+      <w:lvlText w:val="o"/>
+      <w:lvlJc w:val="left"/>
+      <w:pPr>
+        <w:ind w:left="5760" w:hanging="360"/>
+      </w:pPr>
+      <w:rPr>
+        <w:rFonts w:ascii="Courier New" w:hAnsi="Courier New" w:cs="Courier New" w:hint="default"/>
+      </w:rPr>
+    </w:lvl>
+    <w:lvl w:ilvl="8" w:tplc="08090005" w:tentative="1">
+      <w:start w:val="1"/>
+      <w:numFmt w:val="bullet"/>
+      <w:lvlText w:val=""/>
+      <w:lvlJc w:val="left"/>
+      <w:pPr>
+        <w:ind w:left="6480" w:hanging="360"/>
+      </w:pPr>
+      <w:rPr>
+        <w:rFonts w:ascii="Wingdings" w:hAnsi="Wingdings" w:hint="default"/>
+      </w:rPr>
+    </w:lvl>
+  </w:abstractNum>
+  <w:abstractNum w:abstractNumId="1" w15:restartNumberingAfterBreak="0">
+    <w:nsid w:val="0A74248C"/>
+    <w:multiLevelType w:val="hybridMultilevel"/>
+    <w:tmpl w:val="A552CC2A"/>
+    <w:lvl w:ilvl="0" w:tplc="08090001">
+      <w:start w:val="1"/>
+      <w:numFmt w:val="bullet"/>
+      <w:lvlText w:val=""/>
+      <w:lvlJc w:val="left"/>
+      <w:pPr>
+        <w:ind w:left="1440" w:hanging="360"/>
+      </w:pPr>
+      <w:rPr>
+        <w:rFonts w:ascii="Symbol" w:hAnsi="Symbol" w:hint="default"/>
+      </w:rPr>
+    </w:lvl>
+    <w:lvl w:ilvl="1" w:tplc="08090003" w:tentative="1">
+      <w:start w:val="1"/>
+      <w:numFmt w:val="bullet"/>
+      <w:lvlText w:val="o"/>
+      <w:lvlJc w:val="left"/>
+      <w:pPr>
+        <w:ind w:left="2160" w:hanging="360"/>
+      </w:pPr>
+      <w:rPr>
+        <w:rFonts w:ascii="Courier New" w:hAnsi="Courier New" w:cs="Courier New" w:hint="default"/>
+      </w:rPr>
+    </w:lvl>
+    <w:lvl w:ilvl="2" w:tplc="08090005" w:tentative="1">
+      <w:start w:val="1"/>
+      <w:numFmt w:val="bullet"/>
+      <w:lvlText w:val=""/>
+      <w:lvlJc w:val="left"/>
+      <w:pPr>
+        <w:ind w:left="2880" w:hanging="360"/>
+      </w:pPr>
+      <w:rPr>
+        <w:rFonts w:ascii="Wingdings" w:hAnsi="Wingdings" w:hint="default"/>
+      </w:rPr>
+    </w:lvl>
+    <w:lvl w:ilvl="3" w:tplc="08090001" w:tentative="1">
+      <w:start w:val="1"/>
+      <w:numFmt w:val="bullet"/>
+      <w:lvlText w:val=""/>
+      <w:lvlJc w:val="left"/>
+      <w:pPr>
+        <w:ind w:left="3600" w:hanging="360"/>
+      </w:pPr>
+      <w:rPr>
+        <w:rFonts w:ascii="Symbol" w:hAnsi="Symbol" w:hint="default"/>
+      </w:rPr>
+    </w:lvl>
+    <w:lvl w:ilvl="4" w:tplc="08090003" w:tentative="1">
+      <w:start w:val="1"/>
+      <w:numFmt w:val="bullet"/>
+      <w:lvlText w:val="o"/>
+      <w:lvlJc w:val="left"/>
+      <w:pPr>
+        <w:ind w:left="4320" w:hanging="360"/>
+      </w:pPr>
+      <w:rPr>
+        <w:rFonts w:ascii="Courier New" w:hAnsi="Courier New" w:cs="Courier New" w:hint="default"/>
+      </w:rPr>
+    </w:lvl>
+    <w:lvl w:ilvl="5" w:tplc="08090005" w:tentative="1">
+      <w:start w:val="1"/>
+      <w:numFmt w:val="bullet"/>
+      <w:lvlText w:val=""/>
+      <w:lvlJc w:val="left"/>
+      <w:pPr>
+        <w:ind w:left="5040" w:hanging="360"/>
+      </w:pPr>
+      <w:rPr>
+        <w:rFonts w:ascii="Wingdings" w:hAnsi="Wingdings" w:hint="default"/>
+      </w:rPr>
+    </w:lvl>
+    <w:lvl w:ilvl="6" w:tplc="08090001" w:tentative="1">
+      <w:start w:val="1"/>
+      <w:numFmt w:val="bullet"/>
+      <w:lvlText w:val=""/>
+      <w:lvlJc w:val="left"/>
+      <w:pPr>
+        <w:ind w:left="5760" w:hanging="360"/>
+      </w:pPr>
+      <w:rPr>
+        <w:rFonts w:ascii="Symbol" w:hAnsi="Symbol" w:hint="default"/>
+      </w:rPr>
+    </w:lvl>
+    <w:lvl w:ilvl="7" w:tplc="08090003" w:tentative="1">
+      <w:start w:val="1"/>
+      <w:numFmt w:val="bullet"/>
+      <w:lvlText w:val="o"/>
+      <w:lvlJc w:val="left"/>
+      <w:pPr>
+        <w:ind w:left="6480" w:hanging="360"/>
+      </w:pPr>
+      <w:rPr>
+        <w:rFonts w:ascii="Courier New" w:hAnsi="Courier New" w:cs="Courier New" w:hint="default"/>
+      </w:rPr>
+    </w:lvl>
+    <w:lvl w:ilvl="8" w:tplc="08090005" w:tentative="1">
+      <w:start w:val="1"/>
+      <w:numFmt w:val="bullet"/>
+      <w:lvlText w:val=""/>
+      <w:lvlJc w:val="left"/>
+      <w:pPr>
+        <w:ind w:left="7200" w:hanging="360"/>
+      </w:pPr>
+      <w:rPr>
+        <w:rFonts w:ascii="Wingdings" w:hAnsi="Wingdings" w:hint="default"/>
+      </w:rPr>
+    </w:lvl>
+  </w:abstractNum>
+  <w:abstractNum w:abstractNumId="2" w15:restartNumberingAfterBreak="0">
+    <w:nsid w:val="0C42611B"/>
+    <w:multiLevelType w:val="hybridMultilevel"/>
+    <w:tmpl w:val="0262D122"/>
+    <w:lvl w:ilvl="0" w:tplc="0809000F">
+      <w:start w:val="1"/>
+      <w:numFmt w:val="decimal"/>
+      <w:lvlText w:val="%1."/>
+      <w:lvlJc w:val="left"/>
+      <w:pPr>
+        <w:ind w:left="720" w:hanging="360"/>
+      </w:pPr>
+    </w:lvl>
+    <w:lvl w:ilvl="1" w:tplc="08090019" w:tentative="1">
+      <w:start w:val="1"/>
+      <w:numFmt w:val="lowerLetter"/>
+      <w:lvlText w:val="%2."/>
+      <w:lvlJc w:val="left"/>
+      <w:pPr>
+        <w:ind w:left="1440" w:hanging="360"/>
+      </w:pPr>
+    </w:lvl>
+    <w:lvl w:ilvl="2" w:tplc="0809001B" w:tentative="1">
+      <w:start w:val="1"/>
+      <w:numFmt w:val="lowerRoman"/>
+      <w:lvlText w:val="%3."/>
+      <w:lvlJc w:val="right"/>
+      <w:pPr>
+        <w:ind w:left="2160" w:hanging="180"/>
+      </w:pPr>
+    </w:lvl>
+    <w:lvl w:ilvl="3" w:tplc="0809000F" w:tentative="1">
+      <w:start w:val="1"/>
+      <w:numFmt w:val="decimal"/>
+      <w:lvlText w:val="%4."/>
+      <w:lvlJc w:val="left"/>
+      <w:pPr>
+        <w:ind w:left="2880" w:hanging="360"/>
+      </w:pPr>
+    </w:lvl>
+    <w:lvl w:ilvl="4" w:tplc="08090019" w:tentative="1">
+      <w:start w:val="1"/>
+      <w:numFmt w:val="lowerLetter"/>
+      <w:lvlText w:val="%5."/>
+      <w:lvlJc w:val="left"/>
+      <w:pPr>
+        <w:ind w:left="3600" w:hanging="360"/>
+      </w:pPr>
+    </w:lvl>
+    <w:lvl w:ilvl="5" w:tplc="0809001B" w:tentative="1">
+      <w:start w:val="1"/>
+      <w:numFmt w:val="lowerRoman"/>
+      <w:lvlText w:val="%6."/>
+      <w:lvlJc w:val="right"/>
+      <w:pPr>
+        <w:ind w:left="4320" w:hanging="180"/>
+      </w:pPr>
+    </w:lvl>
+    <w:lvl w:ilvl="6" w:tplc="0809000F" w:tentative="1">
+      <w:start w:val="1"/>
+      <w:numFmt w:val="decimal"/>
+      <w:lvlText w:val="%7."/>
+      <w:lvlJc w:val="left"/>
+      <w:pPr>
+        <w:ind w:left="5040" w:hanging="360"/>
+      </w:pPr>
+    </w:lvl>
+    <w:lvl w:ilvl="7" w:tplc="08090019" w:tentative="1">
+      <w:start w:val="1"/>
+      <w:numFmt w:val="lowerLetter"/>
+      <w:lvlText w:val="%8."/>
+      <w:lvlJc w:val="left"/>
+      <w:pPr>
+        <w:ind w:left="5760" w:hanging="360"/>
+      </w:pPr>
+    </w:lvl>
+    <w:lvl w:ilvl="8" w:tplc="0809001B" w:tentative="1">
+      <w:start w:val="1"/>
+      <w:numFmt w:val="lowerRoman"/>
+      <w:lvlText w:val="%9."/>
+      <w:lvlJc w:val="right"/>
+      <w:pPr>
+        <w:ind w:left="6480" w:hanging="180"/>
+      </w:pPr>
+    </w:lvl>
+  </w:abstractNum>
+  <w:abstractNum w:abstractNumId="3" w15:restartNumberingAfterBreak="0">
+    <w:nsid w:val="12C65A1F"/>
+    <w:multiLevelType w:val="hybridMultilevel"/>
+    <w:tmpl w:val="3E049A6E"/>
+    <w:lvl w:ilvl="0" w:tplc="08090001">
+      <w:start w:val="1"/>
+      <w:numFmt w:val="bullet"/>
+      <w:lvlText w:val=""/>
+      <w:lvlJc w:val="left"/>
+      <w:pPr>
+        <w:ind w:left="720" w:hanging="360"/>
+      </w:pPr>
+      <w:rPr>
+        <w:rFonts w:ascii="Symbol" w:hAnsi="Symbol" w:hint="default"/>
+      </w:rPr>
+    </w:lvl>
+    <w:lvl w:ilvl="1" w:tplc="08090003" w:tentative="1">
+      <w:start w:val="1"/>
+      <w:numFmt w:val="bullet"/>
+      <w:lvlText w:val="o"/>
+      <w:lvlJc w:val="left"/>
+      <w:pPr>
+        <w:ind w:left="1440" w:hanging="360"/>
+      </w:pPr>
+      <w:rPr>
+        <w:rFonts w:ascii="Courier New" w:hAnsi="Courier New" w:cs="Courier New" w:hint="default"/>
+      </w:rPr>
+    </w:lvl>
+    <w:lvl w:ilvl="2" w:tplc="08090005" w:tentative="1">
+      <w:start w:val="1"/>
+      <w:numFmt w:val="bullet"/>
+      <w:lvlText w:val=""/>
+      <w:lvlJc w:val="left"/>
+      <w:pPr>
+        <w:ind w:left="2160" w:hanging="360"/>
+      </w:pPr>
+      <w:rPr>
+        <w:rFonts w:ascii="Wingdings" w:hAnsi="Wingdings" w:hint="default"/>
+      </w:rPr>
+    </w:lvl>
+    <w:lvl w:ilvl="3" w:tplc="08090001" w:tentative="1">
+      <w:start w:val="1"/>
+      <w:numFmt w:val="bullet"/>
+      <w:lvlText w:val=""/>
+      <w:lvlJc w:val="left"/>
+      <w:pPr>
+        <w:ind w:left="2880" w:hanging="360"/>
+      </w:pPr>
+      <w:rPr>
+        <w:rFonts w:ascii="Symbol" w:hAnsi="Symbol" w:hint="default"/>
+      </w:rPr>
+    </w:lvl>
+    <w:lvl w:ilvl="4" w:tplc="08090003" w:tentative="1">
+      <w:start w:val="1"/>
+      <w:numFmt w:val="bullet"/>
+      <w:lvlText w:val="o"/>
+      <w:lvlJc w:val="left"/>
+      <w:pPr>
+        <w:ind w:left="3600" w:hanging="360"/>
+      </w:pPr>
+      <w:rPr>
+        <w:rFonts w:ascii="Courier New" w:hAnsi="Courier New" w:cs="Courier New" w:hint="default"/>
+      </w:rPr>
+    </w:lvl>
+    <w:lvl w:ilvl="5" w:tplc="08090005" w:tentative="1">
+      <w:start w:val="1"/>
+      <w:numFmt w:val="bullet"/>
+      <w:lvlText w:val=""/>
+      <w:lvlJc w:val="left"/>
+      <w:pPr>
+        <w:ind w:left="4320" w:hanging="360"/>
+      </w:pPr>
+      <w:rPr>
+        <w:rFonts w:ascii="Wingdings" w:hAnsi="Wingdings" w:hint="default"/>
+      </w:rPr>
+    </w:lvl>
+    <w:lvl w:ilvl="6" w:tplc="08090001" w:tentative="1">
+      <w:start w:val="1"/>
+      <w:numFmt w:val="bullet"/>
+      <w:lvlText w:val=""/>
+      <w:lvlJc w:val="left"/>
+      <w:pPr>
+        <w:ind w:left="5040" w:hanging="360"/>
+      </w:pPr>
+      <w:rPr>
+        <w:rFonts w:ascii="Symbol" w:hAnsi="Symbol" w:hint="default"/>
+      </w:rPr>
+    </w:lvl>
+    <w:lvl w:ilvl="7" w:tplc="08090003" w:tentative="1">
+      <w:start w:val="1"/>
+      <w:numFmt w:val="bullet"/>
+      <w:lvlText w:val="o"/>
+      <w:lvlJc w:val="left"/>
+      <w:pPr>
+        <w:ind w:left="5760" w:hanging="360"/>
+      </w:pPr>
+      <w:rPr>
+        <w:rFonts w:ascii="Courier New" w:hAnsi="Courier New" w:cs="Courier New" w:hint="default"/>
+      </w:rPr>
+    </w:lvl>
+    <w:lvl w:ilvl="8" w:tplc="08090005" w:tentative="1">
+      <w:start w:val="1"/>
+      <w:numFmt w:val="bullet"/>
+      <w:lvlText w:val=""/>
+      <w:lvlJc w:val="left"/>
+      <w:pPr>
+        <w:ind w:left="6480" w:hanging="360"/>
+      </w:pPr>
+      <w:rPr>
+        <w:rFonts w:ascii="Wingdings" w:hAnsi="Wingdings" w:hint="default"/>
+      </w:rPr>
+    </w:lvl>
+  </w:abstractNum>
+  <w:abstractNum w:abstractNumId="4" w15:restartNumberingAfterBreak="0">
     <w:nsid w:val="1D267CB2"/>
     <w:multiLevelType w:val="multilevel"/>
     <w:tmpl w:val="FDD8DB58"/>
@@ -2538,7 +3459,7 @@
       </w:pPr>
     </w:lvl>
   </w:abstractNum>
-  <w:abstractNum w:abstractNumId="1" w15:restartNumberingAfterBreak="0">
+  <w:abstractNum w:abstractNumId="5" w15:restartNumberingAfterBreak="0">
     <w:nsid w:val="26774B79"/>
     <w:multiLevelType w:val="multilevel"/>
     <w:tmpl w:val="56383CC0"/>
@@ -2651,10 +3572,10 @@
       </w:pPr>
     </w:lvl>
   </w:abstractNum>
-  <w:abstractNum w:abstractNumId="2" w15:restartNumberingAfterBreak="0">
+  <w:abstractNum w:abstractNumId="6" w15:restartNumberingAfterBreak="0">
     <w:nsid w:val="3BCA662C"/>
     <w:multiLevelType w:val="multilevel"/>
-    <w:tmpl w:val="CD62B6EA"/>
+    <w:tmpl w:val="F3E8BECE"/>
     <w:lvl w:ilvl="0">
       <w:start w:val="1"/>
       <w:numFmt w:val="bullet"/>
@@ -2673,8 +3594,8 @@
     </w:lvl>
     <w:lvl w:ilvl="1">
       <w:start w:val="1"/>
-      <w:numFmt w:val="bullet"/>
-      <w:lvlText w:val="o"/>
+      <w:numFmt w:val="lowerLetter"/>
+      <w:lvlText w:val="%2."/>
       <w:lvlJc w:val="left"/>
       <w:pPr>
         <w:tabs>
@@ -2683,7 +3604,7 @@
         <w:ind w:left="1440" w:hanging="360"/>
       </w:pPr>
       <w:rPr>
-        <w:rFonts w:ascii="Courier New" w:hAnsi="Courier New" w:hint="default"/>
+        <w:rFonts w:hint="default"/>
         <w:sz w:val="20"/>
       </w:rPr>
     </w:lvl>
@@ -2800,7 +3721,96 @@
       </w:rPr>
     </w:lvl>
   </w:abstractNum>
-  <w:abstractNum w:abstractNumId="3" w15:restartNumberingAfterBreak="0">
+  <w:abstractNum w:abstractNumId="7" w15:restartNumberingAfterBreak="0">
+    <w:nsid w:val="4CC44F6C"/>
+    <w:multiLevelType w:val="hybridMultilevel"/>
+    <w:tmpl w:val="4C3E36E4"/>
+    <w:lvl w:ilvl="0" w:tplc="0809000F">
+      <w:start w:val="1"/>
+      <w:numFmt w:val="decimal"/>
+      <w:lvlText w:val="%1."/>
+      <w:lvlJc w:val="left"/>
+      <w:pPr>
+        <w:ind w:left="720" w:hanging="360"/>
+      </w:pPr>
+      <w:rPr>
+        <w:rFonts w:hint="default"/>
+      </w:rPr>
+    </w:lvl>
+    <w:lvl w:ilvl="1" w:tplc="08090019" w:tentative="1">
+      <w:start w:val="1"/>
+      <w:numFmt w:val="lowerLetter"/>
+      <w:lvlText w:val="%2."/>
+      <w:lvlJc w:val="left"/>
+      <w:pPr>
+        <w:ind w:left="1440" w:hanging="360"/>
+      </w:pPr>
+    </w:lvl>
+    <w:lvl w:ilvl="2" w:tplc="0809001B" w:tentative="1">
+      <w:start w:val="1"/>
+      <w:numFmt w:val="lowerRoman"/>
+      <w:lvlText w:val="%3."/>
+      <w:lvlJc w:val="right"/>
+      <w:pPr>
+        <w:ind w:left="2160" w:hanging="180"/>
+      </w:pPr>
+    </w:lvl>
+    <w:lvl w:ilvl="3" w:tplc="0809000F" w:tentative="1">
+      <w:start w:val="1"/>
+      <w:numFmt w:val="decimal"/>
+      <w:lvlText w:val="%4."/>
+      <w:lvlJc w:val="left"/>
+      <w:pPr>
+        <w:ind w:left="2880" w:hanging="360"/>
+      </w:pPr>
+    </w:lvl>
+    <w:lvl w:ilvl="4" w:tplc="08090019" w:tentative="1">
+      <w:start w:val="1"/>
+      <w:numFmt w:val="lowerLetter"/>
+      <w:lvlText w:val="%5."/>
+      <w:lvlJc w:val="left"/>
+      <w:pPr>
+        <w:ind w:left="3600" w:hanging="360"/>
+      </w:pPr>
+    </w:lvl>
+    <w:lvl w:ilvl="5" w:tplc="0809001B" w:tentative="1">
+      <w:start w:val="1"/>
+      <w:numFmt w:val="lowerRoman"/>
+      <w:lvlText w:val="%6."/>
+      <w:lvlJc w:val="right"/>
+      <w:pPr>
+        <w:ind w:left="4320" w:hanging="180"/>
+      </w:pPr>
+    </w:lvl>
+    <w:lvl w:ilvl="6" w:tplc="0809000F" w:tentative="1">
+      <w:start w:val="1"/>
+      <w:numFmt w:val="decimal"/>
+      <w:lvlText w:val="%7."/>
+      <w:lvlJc w:val="left"/>
+      <w:pPr>
+        <w:ind w:left="5040" w:hanging="360"/>
+      </w:pPr>
+    </w:lvl>
+    <w:lvl w:ilvl="7" w:tplc="08090019" w:tentative="1">
+      <w:start w:val="1"/>
+      <w:numFmt w:val="lowerLetter"/>
+      <w:lvlText w:val="%8."/>
+      <w:lvlJc w:val="left"/>
+      <w:pPr>
+        <w:ind w:left="5760" w:hanging="360"/>
+      </w:pPr>
+    </w:lvl>
+    <w:lvl w:ilvl="8" w:tplc="0809001B" w:tentative="1">
+      <w:start w:val="1"/>
+      <w:numFmt w:val="lowerRoman"/>
+      <w:lvlText w:val="%9."/>
+      <w:lvlJc w:val="right"/>
+      <w:pPr>
+        <w:ind w:left="6480" w:hanging="180"/>
+      </w:pPr>
+    </w:lvl>
+  </w:abstractNum>
+  <w:abstractNum w:abstractNumId="8" w15:restartNumberingAfterBreak="0">
     <w:nsid w:val="674224AA"/>
     <w:multiLevelType w:val="multilevel"/>
     <w:tmpl w:val="A23A0E90"/>
@@ -2913,17 +3923,392 @@
       </w:pPr>
     </w:lvl>
   </w:abstractNum>
+  <w:abstractNum w:abstractNumId="9" w15:restartNumberingAfterBreak="0">
+    <w:nsid w:val="684F69E9"/>
+    <w:multiLevelType w:val="multilevel"/>
+    <w:tmpl w:val="97F29D76"/>
+    <w:lvl w:ilvl="0">
+      <w:start w:val="1"/>
+      <w:numFmt w:val="bullet"/>
+      <w:lvlText w:val=""/>
+      <w:lvlJc w:val="left"/>
+      <w:pPr>
+        <w:tabs>
+          <w:tab w:val="num" w:pos="720"/>
+        </w:tabs>
+        <w:ind w:left="720" w:hanging="360"/>
+      </w:pPr>
+      <w:rPr>
+        <w:rFonts w:ascii="Symbol" w:hAnsi="Symbol" w:hint="default"/>
+        <w:sz w:val="20"/>
+      </w:rPr>
+    </w:lvl>
+    <w:lvl w:ilvl="1">
+      <w:start w:val="1"/>
+      <w:numFmt w:val="decimal"/>
+      <w:lvlText w:val="%2."/>
+      <w:lvlJc w:val="left"/>
+      <w:pPr>
+        <w:tabs>
+          <w:tab w:val="num" w:pos="1440"/>
+        </w:tabs>
+        <w:ind w:left="1440" w:hanging="360"/>
+      </w:pPr>
+      <w:rPr>
+        <w:rFonts w:hint="default"/>
+        <w:sz w:val="20"/>
+      </w:rPr>
+    </w:lvl>
+    <w:lvl w:ilvl="2" w:tentative="1">
+      <w:start w:val="1"/>
+      <w:numFmt w:val="bullet"/>
+      <w:lvlText w:val=""/>
+      <w:lvlJc w:val="left"/>
+      <w:pPr>
+        <w:tabs>
+          <w:tab w:val="num" w:pos="2160"/>
+        </w:tabs>
+        <w:ind w:left="2160" w:hanging="360"/>
+      </w:pPr>
+      <w:rPr>
+        <w:rFonts w:ascii="Wingdings" w:hAnsi="Wingdings" w:hint="default"/>
+        <w:sz w:val="20"/>
+      </w:rPr>
+    </w:lvl>
+    <w:lvl w:ilvl="3" w:tentative="1">
+      <w:start w:val="1"/>
+      <w:numFmt w:val="bullet"/>
+      <w:lvlText w:val=""/>
+      <w:lvlJc w:val="left"/>
+      <w:pPr>
+        <w:tabs>
+          <w:tab w:val="num" w:pos="2880"/>
+        </w:tabs>
+        <w:ind w:left="2880" w:hanging="360"/>
+      </w:pPr>
+      <w:rPr>
+        <w:rFonts w:ascii="Wingdings" w:hAnsi="Wingdings" w:hint="default"/>
+        <w:sz w:val="20"/>
+      </w:rPr>
+    </w:lvl>
+    <w:lvl w:ilvl="4" w:tentative="1">
+      <w:start w:val="1"/>
+      <w:numFmt w:val="bullet"/>
+      <w:lvlText w:val=""/>
+      <w:lvlJc w:val="left"/>
+      <w:pPr>
+        <w:tabs>
+          <w:tab w:val="num" w:pos="3600"/>
+        </w:tabs>
+        <w:ind w:left="3600" w:hanging="360"/>
+      </w:pPr>
+      <w:rPr>
+        <w:rFonts w:ascii="Wingdings" w:hAnsi="Wingdings" w:hint="default"/>
+        <w:sz w:val="20"/>
+      </w:rPr>
+    </w:lvl>
+    <w:lvl w:ilvl="5" w:tentative="1">
+      <w:start w:val="1"/>
+      <w:numFmt w:val="bullet"/>
+      <w:lvlText w:val=""/>
+      <w:lvlJc w:val="left"/>
+      <w:pPr>
+        <w:tabs>
+          <w:tab w:val="num" w:pos="4320"/>
+        </w:tabs>
+        <w:ind w:left="4320" w:hanging="360"/>
+      </w:pPr>
+      <w:rPr>
+        <w:rFonts w:ascii="Wingdings" w:hAnsi="Wingdings" w:hint="default"/>
+        <w:sz w:val="20"/>
+      </w:rPr>
+    </w:lvl>
+    <w:lvl w:ilvl="6" w:tentative="1">
+      <w:start w:val="1"/>
+      <w:numFmt w:val="bullet"/>
+      <w:lvlText w:val=""/>
+      <w:lvlJc w:val="left"/>
+      <w:pPr>
+        <w:tabs>
+          <w:tab w:val="num" w:pos="5040"/>
+        </w:tabs>
+        <w:ind w:left="5040" w:hanging="360"/>
+      </w:pPr>
+      <w:rPr>
+        <w:rFonts w:ascii="Wingdings" w:hAnsi="Wingdings" w:hint="default"/>
+        <w:sz w:val="20"/>
+      </w:rPr>
+    </w:lvl>
+    <w:lvl w:ilvl="7" w:tentative="1">
+      <w:start w:val="1"/>
+      <w:numFmt w:val="bullet"/>
+      <w:lvlText w:val=""/>
+      <w:lvlJc w:val="left"/>
+      <w:pPr>
+        <w:tabs>
+          <w:tab w:val="num" w:pos="5760"/>
+        </w:tabs>
+        <w:ind w:left="5760" w:hanging="360"/>
+      </w:pPr>
+      <w:rPr>
+        <w:rFonts w:ascii="Wingdings" w:hAnsi="Wingdings" w:hint="default"/>
+        <w:sz w:val="20"/>
+      </w:rPr>
+    </w:lvl>
+    <w:lvl w:ilvl="8" w:tentative="1">
+      <w:start w:val="1"/>
+      <w:numFmt w:val="bullet"/>
+      <w:lvlText w:val=""/>
+      <w:lvlJc w:val="left"/>
+      <w:pPr>
+        <w:tabs>
+          <w:tab w:val="num" w:pos="6480"/>
+        </w:tabs>
+        <w:ind w:left="6480" w:hanging="360"/>
+      </w:pPr>
+      <w:rPr>
+        <w:rFonts w:ascii="Wingdings" w:hAnsi="Wingdings" w:hint="default"/>
+        <w:sz w:val="20"/>
+      </w:rPr>
+    </w:lvl>
+  </w:abstractNum>
+  <w:abstractNum w:abstractNumId="10" w15:restartNumberingAfterBreak="0">
+    <w:nsid w:val="6B586559"/>
+    <w:multiLevelType w:val="hybridMultilevel"/>
+    <w:tmpl w:val="9CB685A4"/>
+    <w:lvl w:ilvl="0" w:tplc="08090001">
+      <w:start w:val="1"/>
+      <w:numFmt w:val="bullet"/>
+      <w:lvlText w:val=""/>
+      <w:lvlJc w:val="left"/>
+      <w:pPr>
+        <w:ind w:left="720" w:hanging="360"/>
+      </w:pPr>
+      <w:rPr>
+        <w:rFonts w:ascii="Symbol" w:hAnsi="Symbol" w:hint="default"/>
+      </w:rPr>
+    </w:lvl>
+    <w:lvl w:ilvl="1" w:tplc="08090003" w:tentative="1">
+      <w:start w:val="1"/>
+      <w:numFmt w:val="bullet"/>
+      <w:lvlText w:val="o"/>
+      <w:lvlJc w:val="left"/>
+      <w:pPr>
+        <w:ind w:left="1440" w:hanging="360"/>
+      </w:pPr>
+      <w:rPr>
+        <w:rFonts w:ascii="Courier New" w:hAnsi="Courier New" w:cs="Courier New" w:hint="default"/>
+      </w:rPr>
+    </w:lvl>
+    <w:lvl w:ilvl="2" w:tplc="08090005" w:tentative="1">
+      <w:start w:val="1"/>
+      <w:numFmt w:val="bullet"/>
+      <w:lvlText w:val=""/>
+      <w:lvlJc w:val="left"/>
+      <w:pPr>
+        <w:ind w:left="2160" w:hanging="360"/>
+      </w:pPr>
+      <w:rPr>
+        <w:rFonts w:ascii="Wingdings" w:hAnsi="Wingdings" w:hint="default"/>
+      </w:rPr>
+    </w:lvl>
+    <w:lvl w:ilvl="3" w:tplc="08090001" w:tentative="1">
+      <w:start w:val="1"/>
+      <w:numFmt w:val="bullet"/>
+      <w:lvlText w:val=""/>
+      <w:lvlJc w:val="left"/>
+      <w:pPr>
+        <w:ind w:left="2880" w:hanging="360"/>
+      </w:pPr>
+      <w:rPr>
+        <w:rFonts w:ascii="Symbol" w:hAnsi="Symbol" w:hint="default"/>
+      </w:rPr>
+    </w:lvl>
+    <w:lvl w:ilvl="4" w:tplc="08090003" w:tentative="1">
+      <w:start w:val="1"/>
+      <w:numFmt w:val="bullet"/>
+      <w:lvlText w:val="o"/>
+      <w:lvlJc w:val="left"/>
+      <w:pPr>
+        <w:ind w:left="3600" w:hanging="360"/>
+      </w:pPr>
+      <w:rPr>
+        <w:rFonts w:ascii="Courier New" w:hAnsi="Courier New" w:cs="Courier New" w:hint="default"/>
+      </w:rPr>
+    </w:lvl>
+    <w:lvl w:ilvl="5" w:tplc="08090005" w:tentative="1">
+      <w:start w:val="1"/>
+      <w:numFmt w:val="bullet"/>
+      <w:lvlText w:val=""/>
+      <w:lvlJc w:val="left"/>
+      <w:pPr>
+        <w:ind w:left="4320" w:hanging="360"/>
+      </w:pPr>
+      <w:rPr>
+        <w:rFonts w:ascii="Wingdings" w:hAnsi="Wingdings" w:hint="default"/>
+      </w:rPr>
+    </w:lvl>
+    <w:lvl w:ilvl="6" w:tplc="08090001" w:tentative="1">
+      <w:start w:val="1"/>
+      <w:numFmt w:val="bullet"/>
+      <w:lvlText w:val=""/>
+      <w:lvlJc w:val="left"/>
+      <w:pPr>
+        <w:ind w:left="5040" w:hanging="360"/>
+      </w:pPr>
+      <w:rPr>
+        <w:rFonts w:ascii="Symbol" w:hAnsi="Symbol" w:hint="default"/>
+      </w:rPr>
+    </w:lvl>
+    <w:lvl w:ilvl="7" w:tplc="08090003" w:tentative="1">
+      <w:start w:val="1"/>
+      <w:numFmt w:val="bullet"/>
+      <w:lvlText w:val="o"/>
+      <w:lvlJc w:val="left"/>
+      <w:pPr>
+        <w:ind w:left="5760" w:hanging="360"/>
+      </w:pPr>
+      <w:rPr>
+        <w:rFonts w:ascii="Courier New" w:hAnsi="Courier New" w:cs="Courier New" w:hint="default"/>
+      </w:rPr>
+    </w:lvl>
+    <w:lvl w:ilvl="8" w:tplc="08090005" w:tentative="1">
+      <w:start w:val="1"/>
+      <w:numFmt w:val="bullet"/>
+      <w:lvlText w:val=""/>
+      <w:lvlJc w:val="left"/>
+      <w:pPr>
+        <w:ind w:left="6480" w:hanging="360"/>
+      </w:pPr>
+      <w:rPr>
+        <w:rFonts w:ascii="Wingdings" w:hAnsi="Wingdings" w:hint="default"/>
+      </w:rPr>
+    </w:lvl>
+  </w:abstractNum>
+  <w:abstractNum w:abstractNumId="11" w15:restartNumberingAfterBreak="0">
+    <w:nsid w:val="6F717E9A"/>
+    <w:multiLevelType w:val="hybridMultilevel"/>
+    <w:tmpl w:val="B7D04ED0"/>
+    <w:lvl w:ilvl="0" w:tplc="5AD63CEC">
+      <w:start w:val="1"/>
+      <w:numFmt w:val="lowerLetter"/>
+      <w:lvlText w:val="%1."/>
+      <w:lvlJc w:val="left"/>
+      <w:pPr>
+        <w:ind w:left="1080" w:hanging="360"/>
+      </w:pPr>
+      <w:rPr>
+        <w:rFonts w:hint="default"/>
+      </w:rPr>
+    </w:lvl>
+    <w:lvl w:ilvl="1" w:tplc="08090019" w:tentative="1">
+      <w:start w:val="1"/>
+      <w:numFmt w:val="lowerLetter"/>
+      <w:lvlText w:val="%2."/>
+      <w:lvlJc w:val="left"/>
+      <w:pPr>
+        <w:ind w:left="1800" w:hanging="360"/>
+      </w:pPr>
+    </w:lvl>
+    <w:lvl w:ilvl="2" w:tplc="0809001B" w:tentative="1">
+      <w:start w:val="1"/>
+      <w:numFmt w:val="lowerRoman"/>
+      <w:lvlText w:val="%3."/>
+      <w:lvlJc w:val="right"/>
+      <w:pPr>
+        <w:ind w:left="2520" w:hanging="180"/>
+      </w:pPr>
+    </w:lvl>
+    <w:lvl w:ilvl="3" w:tplc="0809000F" w:tentative="1">
+      <w:start w:val="1"/>
+      <w:numFmt w:val="decimal"/>
+      <w:lvlText w:val="%4."/>
+      <w:lvlJc w:val="left"/>
+      <w:pPr>
+        <w:ind w:left="3240" w:hanging="360"/>
+      </w:pPr>
+    </w:lvl>
+    <w:lvl w:ilvl="4" w:tplc="08090019" w:tentative="1">
+      <w:start w:val="1"/>
+      <w:numFmt w:val="lowerLetter"/>
+      <w:lvlText w:val="%5."/>
+      <w:lvlJc w:val="left"/>
+      <w:pPr>
+        <w:ind w:left="3960" w:hanging="360"/>
+      </w:pPr>
+    </w:lvl>
+    <w:lvl w:ilvl="5" w:tplc="0809001B" w:tentative="1">
+      <w:start w:val="1"/>
+      <w:numFmt w:val="lowerRoman"/>
+      <w:lvlText w:val="%6."/>
+      <w:lvlJc w:val="right"/>
+      <w:pPr>
+        <w:ind w:left="4680" w:hanging="180"/>
+      </w:pPr>
+    </w:lvl>
+    <w:lvl w:ilvl="6" w:tplc="0809000F" w:tentative="1">
+      <w:start w:val="1"/>
+      <w:numFmt w:val="decimal"/>
+      <w:lvlText w:val="%7."/>
+      <w:lvlJc w:val="left"/>
+      <w:pPr>
+        <w:ind w:left="5400" w:hanging="360"/>
+      </w:pPr>
+    </w:lvl>
+    <w:lvl w:ilvl="7" w:tplc="08090019" w:tentative="1">
+      <w:start w:val="1"/>
+      <w:numFmt w:val="lowerLetter"/>
+      <w:lvlText w:val="%8."/>
+      <w:lvlJc w:val="left"/>
+      <w:pPr>
+        <w:ind w:left="6120" w:hanging="360"/>
+      </w:pPr>
+    </w:lvl>
+    <w:lvl w:ilvl="8" w:tplc="0809001B" w:tentative="1">
+      <w:start w:val="1"/>
+      <w:numFmt w:val="lowerRoman"/>
+      <w:lvlText w:val="%9."/>
+      <w:lvlJc w:val="right"/>
+      <w:pPr>
+        <w:ind w:left="6840" w:hanging="180"/>
+      </w:pPr>
+    </w:lvl>
+  </w:abstractNum>
   <w:num w:numId="1">
+    <w:abstractNumId w:val="6"/>
+  </w:num>
+  <w:num w:numId="2">
+    <w:abstractNumId w:val="5"/>
+  </w:num>
+  <w:num w:numId="3">
+    <w:abstractNumId w:val="8"/>
+  </w:num>
+  <w:num w:numId="4">
+    <w:abstractNumId w:val="4"/>
+  </w:num>
+  <w:num w:numId="5">
     <w:abstractNumId w:val="2"/>
   </w:num>
-  <w:num w:numId="2">
+  <w:num w:numId="6">
+    <w:abstractNumId w:val="7"/>
+  </w:num>
+  <w:num w:numId="7">
     <w:abstractNumId w:val="1"/>
   </w:num>
-  <w:num w:numId="3">
+  <w:num w:numId="8">
+    <w:abstractNumId w:val="0"/>
+  </w:num>
+  <w:num w:numId="9">
+    <w:abstractNumId w:val="11"/>
+  </w:num>
+  <w:num w:numId="10">
+    <w:abstractNumId w:val="10"/>
+  </w:num>
+  <w:num w:numId="11">
+    <w:abstractNumId w:val="9"/>
+  </w:num>
+  <w:num w:numId="12">
     <w:abstractNumId w:val="3"/>
-  </w:num>
-  <w:num w:numId="4">
-    <w:abstractNumId w:val="0"/>
   </w:num>
 </w:numbering>
 </file>
@@ -3379,6 +4764,28 @@
       <w:lang w:eastAsia="en-US"/>
     </w:rPr>
   </w:style>
+  <w:style w:type="paragraph" w:styleId="Heading3">
+    <w:name w:val="heading 3"/>
+    <w:basedOn w:val="Normal"/>
+    <w:next w:val="Normal"/>
+    <w:link w:val="Heading3Char"/>
+    <w:uiPriority w:val="9"/>
+    <w:unhideWhenUsed/>
+    <w:qFormat/>
+    <w:rsid w:val="00383104"/>
+    <w:pPr>
+      <w:keepNext/>
+      <w:keepLines/>
+      <w:spacing w:before="40"/>
+      <w:outlineLvl w:val="2"/>
+    </w:pPr>
+    <w:rPr>
+      <w:rFonts w:asciiTheme="majorHAnsi" w:eastAsiaTheme="majorEastAsia" w:hAnsiTheme="majorHAnsi" w:cstheme="majorBidi"/>
+      <w:color w:val="1F3763" w:themeColor="accent1" w:themeShade="7F"/>
+      <w:sz w:val="24"/>
+      <w:szCs w:val="24"/>
+    </w:rPr>
+  </w:style>
   <w:style w:type="character" w:default="1" w:styleId="DefaultParagraphFont">
     <w:name w:val="Default Paragraph Font"/>
     <w:uiPriority w:val="1"/>
@@ -3501,6 +4908,31 @@
       <w:color w:val="000000"/>
       <w:sz w:val="18"/>
       <w:szCs w:val="18"/>
+      <w:lang w:eastAsia="en-GB"/>
+    </w:rPr>
+  </w:style>
+  <w:style w:type="paragraph" w:styleId="ListParagraph">
+    <w:name w:val="List Paragraph"/>
+    <w:basedOn w:val="Normal"/>
+    <w:uiPriority w:val="34"/>
+    <w:qFormat/>
+    <w:rsid w:val="004F4457"/>
+    <w:pPr>
+      <w:ind w:left="720"/>
+      <w:contextualSpacing/>
+    </w:pPr>
+  </w:style>
+  <w:style w:type="character" w:customStyle="1" w:styleId="Heading3Char">
+    <w:name w:val="Heading 3 Char"/>
+    <w:basedOn w:val="DefaultParagraphFont"/>
+    <w:link w:val="Heading3"/>
+    <w:uiPriority w:val="9"/>
+    <w:rsid w:val="00383104"/>
+    <w:rPr>
+      <w:rFonts w:asciiTheme="majorHAnsi" w:eastAsiaTheme="majorEastAsia" w:hAnsiTheme="majorHAnsi" w:cstheme="majorBidi"/>
+      <w:color w:val="1F3763" w:themeColor="accent1" w:themeShade="7F"/>
+      <w:sz w:val="24"/>
+      <w:szCs w:val="24"/>
       <w:lang w:eastAsia="en-GB"/>
     </w:rPr>
   </w:style>
@@ -3724,6 +5156,7 @@
     <w:rsid w:val="00A77B9D"/>
     <w:rsid w:val="00BF6779"/>
     <w:rsid w:val="00E9707A"/>
+    <w:rsid w:val="00F86940"/>
   </w:rsids>
   <m:mathPr>
     <m:mathFont m:val="Cambria Math"/>

</xml_diff>